<commit_message>
Add contextual text to header sections in GitHub SOW documents
Enhanced Statement of Work documents for GitHub Advanced Security
and GitHub Actions Enterprise CI/CD solutions by adding contextual
text to all major section headers as requested:

- Added section introductions for Background & Objectives, Scope of
  Work, Deliverables & Timeline, Roles & Responsibilities, Architecture
  & Design, Handover & Support, and Terms & Conditions
- Added contextual text to RACI Matrix subsection explaining purpose
- Content density verified to match AWS IDP reference pattern
- Regenerated DOCX files with updated content
- No layout references found (SOW files already clean)

All header sections now have contextual text outlining their purpose
and content, improving document clarity and professionalism.
</commit_message>
<xml_diff>
--- a/solutions/github/cyber-security/advanced-security/presales/statement-of-work.docx
+++ b/solutions/github/cyber-security/advanced-security/presales/statement-of-work.docx
@@ -583,6 +583,15 @@
       </w:r>
     </w:p>
     <w:p>
+      <w:r>
+        <w:rPr>
+          <w:rFonts w:ascii="Calibri" w:hAnsi="Calibri"/>
+          <w:sz w:val="24"/>
+        </w:rPr>
+        <w:t>This section outlines [Client Name]'s current security posture, the strategic business objectives driving this GitHub Advanced Security implementation, and the key success metrics that will define project outcomes.</w:t>
+      </w:r>
+    </w:p>
+    <w:p>
       <w:pPr>
         <w:pStyle w:val="Heading2"/>
         <w:spacing w:before="240" w:after="120"/>
@@ -1085,6 +1094,15 @@
       </w:pPr>
       <w:r>
         <w:t>3 Scope of Work</w:t>
+      </w:r>
+    </w:p>
+    <w:p>
+      <w:r>
+        <w:rPr>
+          <w:rFonts w:ascii="Calibri" w:hAnsi="Calibri"/>
+          <w:sz w:val="24"/>
+        </w:rPr>
+        <w:t>This section defines the specific services, activities, and deliverables included in this engagement, along with the parameters that size the implementation scope and the items explicitly excluded from this SOW.</w:t>
       </w:r>
     </w:p>
     <w:p>
@@ -4137,6 +4155,15 @@
       </w:pPr>
       <w:r>
         <w:t>4 Deliverables &amp; Timeline</w:t>
+      </w:r>
+    </w:p>
+    <w:p>
+      <w:r>
+        <w:rPr>
+          <w:rFonts w:ascii="Calibri" w:hAnsi="Calibri"/>
+          <w:sz w:val="24"/>
+        </w:rPr>
+        <w:t>This section provides a comprehensive view of all project deliverables, their due dates, acceptance criteria, and key implementation milestones throughout the engagement lifecycle.</w:t>
       </w:r>
     </w:p>
     <w:p>
@@ -7080,6 +7107,15 @@
       </w:r>
     </w:p>
     <w:p>
+      <w:r>
+        <w:rPr>
+          <w:rFonts w:ascii="Calibri" w:hAnsi="Calibri"/>
+          <w:sz w:val="24"/>
+        </w:rPr>
+        <w:t>This section defines the roles, responsibilities, and accountability for all project stakeholders using a RACI framework, along with key personnel assignments from both Vendor and Client teams.</w:t>
+      </w:r>
+    </w:p>
+    <w:p>
       <w:pPr>
         <w:pStyle w:val="Heading2"/>
         <w:spacing w:before="240" w:after="120"/>
@@ -7087,6 +7123,15 @@
       </w:pPr>
       <w:r>
         <w:t>5.1 RACI Matrix</w:t>
+      </w:r>
+    </w:p>
+    <w:p>
+      <w:r>
+        <w:rPr>
+          <w:rFonts w:ascii="Calibri" w:hAnsi="Calibri"/>
+          <w:sz w:val="24"/>
+        </w:rPr>
+        <w:t>The following RACI matrix clarifies decision-making authority and task ownership across all project activities:</w:t>
       </w:r>
     </w:p>
     <w:tbl>
@@ -9991,6 +10036,15 @@
       </w:r>
     </w:p>
     <w:p>
+      <w:r>
+        <w:rPr>
+          <w:rFonts w:ascii="Calibri" w:hAnsi="Calibri"/>
+          <w:sz w:val="24"/>
+        </w:rPr>
+        <w:t>This section describes the GitHub Advanced Security solution architecture, technical specifications, implementation patterns, integration approach, and data management strategy.</w:t>
+      </w:r>
+    </w:p>
+    <w:p>
       <w:pPr>
         <w:pStyle w:val="Heading2"/>
         <w:spacing w:before="240" w:after="120"/>
@@ -15065,6 +15119,15 @@
       </w:r>
     </w:p>
     <w:p>
+      <w:r>
+        <w:rPr>
+          <w:rFonts w:ascii="Calibri" w:hAnsi="Calibri"/>
+          <w:sz w:val="24"/>
+        </w:rPr>
+        <w:t>This section outlines the knowledge transfer approach, handover artifacts, post-implementation support model, and optional managed services transition to ensure successful operational ownership by the Client team.</w:t>
+      </w:r>
+    </w:p>
+    <w:p>
       <w:pPr>
         <w:pStyle w:val="Heading2"/>
         <w:spacing w:before="240" w:after="120"/>
@@ -17625,6 +17688,15 @@
       </w:pPr>
       <w:r>
         <w:t>11 Terms &amp; Conditions</w:t>
+      </w:r>
+    </w:p>
+    <w:p>
+      <w:r>
+        <w:rPr>
+          <w:rFonts w:ascii="Calibri" w:hAnsi="Calibri"/>
+          <w:sz w:val="24"/>
+        </w:rPr>
+        <w:t>This section defines the contractual terms governing this engagement, including general terms, scope change procedures, intellectual property rights, service levels, liability, and confidentiality obligations.</w:t>
       </w:r>
     </w:p>
     <w:p>

</xml_diff>